<commit_message>
Minor style updates, added a link to the github repo
</commit_message>
<xml_diff>
--- a/JHU Fantasy Football - Draft.docx
+++ b/JHU Fantasy Football - Draft.docx
@@ -57,7 +57,7 @@
                     <w:lang w:eastAsia="en-US"/>
                   </w:rPr>
                   <w:drawing>
-                    <wp:inline distT="0" distB="0" distL="0" distR="0" wp14:anchorId="78E912E7" wp14:editId="2087183D">
+                    <wp:inline distT="0" distB="0" distL="0" distR="0" wp14:anchorId="1E23F929" wp14:editId="651A49C6">
                       <wp:extent cx="4486275" cy="771525"/>
                       <wp:effectExtent l="0" t="0" r="9525" b="9525"/>
                       <wp:docPr id="1" name="Picture 1"/>
@@ -228,7 +228,25 @@
                 <w:pPr>
                   <w:pStyle w:val="NoSpacing"/>
                   <w:jc w:val="center"/>
+                  <w:rPr>
+                    <w:rFonts w:asciiTheme="majorHAnsi" w:hAnsiTheme="majorHAnsi"/>
+                  </w:rPr>
                 </w:pPr>
+                <w:r>
+                  <w:rPr>
+                    <w:rFonts w:asciiTheme="majorHAnsi" w:hAnsiTheme="majorHAnsi"/>
+                  </w:rPr>
+                  <w:t xml:space="preserve">Project Repository: </w:t>
+                </w:r>
+                <w:hyperlink r:id="rId11" w:history="1">
+                  <w:r>
+                    <w:rPr>
+                      <w:rStyle w:val="Hyperlink"/>
+                      <w:rFonts w:asciiTheme="majorHAnsi" w:hAnsiTheme="majorHAnsi"/>
+                    </w:rPr>
+                    <w:t>https://github.com/cxd213/jhu-ff</w:t>
+                  </w:r>
+                </w:hyperlink>
               </w:p>
             </w:tc>
           </w:tr>
@@ -371,9 +389,6 @@
               <w:sdtPr>
                 <w:alias w:val="Abstract"/>
                 <w:id w:val="8276291"/>
-                <w:placeholder>
-                  <w:docPart w:val="AEB9782BAE2F4A939FE2B474196DF457"/>
-                </w:placeholder>
                 <w:dataBinding w:prefixMappings="xmlns:ns0='http://schemas.microsoft.com/office/2006/coverPageProps'" w:xpath="/ns0:CoverPageProperties[1]/ns0:Abstract[1]" w:storeItemID="{55AF091B-3C7A-41E3-B477-F2FDAA23CFDA}"/>
                 <w:text/>
               </w:sdtPr>
@@ -453,8 +468,6 @@
               <w:lang w:eastAsia="ja-JP"/>
             </w:rPr>
           </w:pPr>
-          <w:bookmarkStart w:id="0" w:name="_GoBack"/>
-          <w:bookmarkEnd w:id="0"/>
         </w:p>
         <w:p>
           <w:pPr>
@@ -2096,17 +2109,17 @@
           <w:numId w:val="3"/>
         </w:numPr>
       </w:pPr>
-      <w:bookmarkStart w:id="1" w:name="_Toc337575566"/>
+      <w:bookmarkStart w:id="0" w:name="_Toc337575566"/>
       <w:r>
         <w:lastRenderedPageBreak/>
         <w:t>Modification History</w:t>
       </w:r>
-      <w:bookmarkEnd w:id="1"/>
+      <w:bookmarkEnd w:id="0"/>
     </w:p>
     <w:p/>
     <w:tbl>
       <w:tblPr>
-        <w:tblStyle w:val="LightShading-Accent1"/>
+        <w:tblStyle w:val="MediumShading1-Accent1"/>
         <w:tblW w:w="0" w:type="auto"/>
         <w:tblLook w:val="0480" w:firstRow="0" w:lastRow="0" w:firstColumn="1" w:lastColumn="0" w:noHBand="0" w:noVBand="1"/>
       </w:tblPr>
@@ -2198,6 +2211,9 @@
         </w:tc>
       </w:tr>
       <w:tr>
+        <w:trPr>
+          <w:cnfStyle w:val="000000010000" w:firstRow="0" w:lastRow="0" w:firstColumn="0" w:lastColumn="0" w:oddVBand="0" w:evenVBand="0" w:oddHBand="0" w:evenHBand="1" w:firstRowFirstColumn="0" w:firstRowLastColumn="0" w:lastRowFirstColumn="0" w:lastRowLastColumn="0"/>
+        </w:trPr>
         <w:tc>
           <w:tcPr>
             <w:cnfStyle w:val="001000000000" w:firstRow="0" w:lastRow="0" w:firstColumn="1" w:lastColumn="0" w:oddVBand="0" w:evenVBand="0" w:oddHBand="0" w:evenHBand="0" w:firstRowFirstColumn="0" w:firstRowLastColumn="0" w:lastRowFirstColumn="0" w:lastRowLastColumn="0"/>
@@ -2215,7 +2231,7 @@
           </w:tcPr>
           <w:p>
             <w:pPr>
-              <w:cnfStyle w:val="000000000000" w:firstRow="0" w:lastRow="0" w:firstColumn="0" w:lastColumn="0" w:oddVBand="0" w:evenVBand="0" w:oddHBand="0" w:evenHBand="0" w:firstRowFirstColumn="0" w:firstRowLastColumn="0" w:lastRowFirstColumn="0" w:lastRowLastColumn="0"/>
+              <w:cnfStyle w:val="000000010000" w:firstRow="0" w:lastRow="0" w:firstColumn="0" w:lastColumn="0" w:oddVBand="0" w:evenVBand="0" w:oddHBand="0" w:evenHBand="1" w:firstRowFirstColumn="0" w:firstRowLastColumn="0" w:lastRowFirstColumn="0" w:lastRowLastColumn="0"/>
             </w:pPr>
             <w:r>
               <w:t>Created initial document</w:t>
@@ -2228,7 +2244,7 @@
           </w:tcPr>
           <w:p>
             <w:pPr>
-              <w:cnfStyle w:val="000000000000" w:firstRow="0" w:lastRow="0" w:firstColumn="0" w:lastColumn="0" w:oddVBand="0" w:evenVBand="0" w:oddHBand="0" w:evenHBand="0" w:firstRowFirstColumn="0" w:firstRowLastColumn="0" w:lastRowFirstColumn="0" w:lastRowLastColumn="0"/>
+              <w:cnfStyle w:val="000000010000" w:firstRow="0" w:lastRow="0" w:firstColumn="0" w:lastColumn="0" w:oddVBand="0" w:evenVBand="0" w:oddHBand="0" w:evenHBand="1" w:firstRowFirstColumn="0" w:firstRowLastColumn="0" w:lastRowFirstColumn="0" w:lastRowLastColumn="0"/>
             </w:pPr>
             <w:r>
               <w:t>10/4/2012</w:t>
@@ -2241,7 +2257,7 @@
           </w:tcPr>
           <w:p>
             <w:pPr>
-              <w:cnfStyle w:val="000000000000" w:firstRow="0" w:lastRow="0" w:firstColumn="0" w:lastColumn="0" w:oddVBand="0" w:evenVBand="0" w:oddHBand="0" w:evenHBand="0" w:firstRowFirstColumn="0" w:firstRowLastColumn="0" w:lastRowFirstColumn="0" w:lastRowLastColumn="0"/>
+              <w:cnfStyle w:val="000000010000" w:firstRow="0" w:lastRow="0" w:firstColumn="0" w:lastColumn="0" w:oddVBand="0" w:evenVBand="0" w:oddHBand="0" w:evenHBand="1" w:firstRowFirstColumn="0" w:firstRowLastColumn="0" w:lastRowFirstColumn="0" w:lastRowLastColumn="0"/>
             </w:pPr>
             <w:r>
               <w:t>Chris Dibble</w:t>
@@ -2255,10 +2271,12 @@
       <w:pPr>
         <w:pStyle w:val="Heading1"/>
       </w:pPr>
-      <w:bookmarkStart w:id="2" w:name="_Toc337575567"/>
+      <w:bookmarkStart w:id="1" w:name="_Toc337575567"/>
       <w:r>
         <w:t>Introduction</w:t>
       </w:r>
+      <w:bookmarkStart w:id="2" w:name="_GoBack"/>
+      <w:bookmarkEnd w:id="1"/>
       <w:bookmarkEnd w:id="2"/>
     </w:p>
     <w:p/>
@@ -5220,8 +5238,8 @@
     </w:tbl>
     <w:p/>
     <w:sectPr>
-      <w:headerReference w:type="default" r:id="rId11"/>
-      <w:footerReference w:type="default" r:id="rId12"/>
+      <w:headerReference w:type="default" r:id="rId12"/>
+      <w:footerReference w:type="default" r:id="rId13"/>
       <w:pgSz w:w="12240" w:h="15840"/>
       <w:pgMar w:top="1440" w:right="1440" w:bottom="1440" w:left="1440" w:header="720" w:footer="720" w:gutter="0"/>
       <w:pgNumType w:start="0"/>
@@ -5308,7 +5326,7 @@
         <w:rFonts w:asciiTheme="majorHAnsi" w:eastAsiaTheme="majorEastAsia" w:hAnsiTheme="majorHAnsi" w:cstheme="majorBidi"/>
         <w:noProof/>
       </w:rPr>
-      <w:t>3</w:t>
+      <w:t>6</w:t>
     </w:r>
     <w:r>
       <w:rPr>
@@ -7822,6 +7840,109 @@
       </w:tcPr>
     </w:tblStylePr>
   </w:style>
+  <w:style w:type="table" w:styleId="LightShading">
+    <w:name w:val="Light Shading"/>
+    <w:basedOn w:val="TableNormal"/>
+    <w:uiPriority w:val="60"/>
+    <w:rsid w:val="00E05BC2"/>
+    <w:pPr>
+      <w:spacing w:after="0" w:line="240" w:lineRule="auto"/>
+    </w:pPr>
+    <w:rPr>
+      <w:color w:val="000000" w:themeColor="text1" w:themeShade="BF"/>
+    </w:rPr>
+    <w:tblPr>
+      <w:tblStyleRowBandSize w:val="1"/>
+      <w:tblStyleColBandSize w:val="1"/>
+      <w:tblInd w:w="0" w:type="dxa"/>
+      <w:tblBorders>
+        <w:top w:val="single" w:sz="8" w:space="0" w:color="000000" w:themeColor="text1"/>
+        <w:bottom w:val="single" w:sz="8" w:space="0" w:color="000000" w:themeColor="text1"/>
+      </w:tblBorders>
+      <w:tblCellMar>
+        <w:top w:w="0" w:type="dxa"/>
+        <w:left w:w="108" w:type="dxa"/>
+        <w:bottom w:w="0" w:type="dxa"/>
+        <w:right w:w="108" w:type="dxa"/>
+      </w:tblCellMar>
+    </w:tblPr>
+    <w:tblStylePr w:type="firstRow">
+      <w:pPr>
+        <w:spacing w:before="0" w:after="0" w:line="240" w:lineRule="auto"/>
+      </w:pPr>
+      <w:rPr>
+        <w:b/>
+        <w:bCs/>
+      </w:rPr>
+      <w:tblPr/>
+      <w:tcPr>
+        <w:tcBorders>
+          <w:top w:val="single" w:sz="8" w:space="0" w:color="000000" w:themeColor="text1"/>
+          <w:left w:val="nil"/>
+          <w:bottom w:val="single" w:sz="8" w:space="0" w:color="000000" w:themeColor="text1"/>
+          <w:right w:val="nil"/>
+          <w:insideH w:val="nil"/>
+          <w:insideV w:val="nil"/>
+        </w:tcBorders>
+      </w:tcPr>
+    </w:tblStylePr>
+    <w:tblStylePr w:type="lastRow">
+      <w:pPr>
+        <w:spacing w:before="0" w:after="0" w:line="240" w:lineRule="auto"/>
+      </w:pPr>
+      <w:rPr>
+        <w:b/>
+        <w:bCs/>
+      </w:rPr>
+      <w:tblPr/>
+      <w:tcPr>
+        <w:tcBorders>
+          <w:top w:val="single" w:sz="8" w:space="0" w:color="000000" w:themeColor="text1"/>
+          <w:left w:val="nil"/>
+          <w:bottom w:val="single" w:sz="8" w:space="0" w:color="000000" w:themeColor="text1"/>
+          <w:right w:val="nil"/>
+          <w:insideH w:val="nil"/>
+          <w:insideV w:val="nil"/>
+        </w:tcBorders>
+      </w:tcPr>
+    </w:tblStylePr>
+    <w:tblStylePr w:type="firstCol">
+      <w:rPr>
+        <w:b/>
+        <w:bCs/>
+      </w:rPr>
+    </w:tblStylePr>
+    <w:tblStylePr w:type="lastCol">
+      <w:rPr>
+        <w:b/>
+        <w:bCs/>
+      </w:rPr>
+    </w:tblStylePr>
+    <w:tblStylePr w:type="band1Vert">
+      <w:tblPr/>
+      <w:tcPr>
+        <w:tcBorders>
+          <w:left w:val="nil"/>
+          <w:right w:val="nil"/>
+          <w:insideH w:val="nil"/>
+          <w:insideV w:val="nil"/>
+        </w:tcBorders>
+        <w:shd w:val="clear" w:color="auto" w:fill="C0C0C0" w:themeFill="text1" w:themeFillTint="3F"/>
+      </w:tcPr>
+    </w:tblStylePr>
+    <w:tblStylePr w:type="band1Horz">
+      <w:tblPr/>
+      <w:tcPr>
+        <w:tcBorders>
+          <w:left w:val="nil"/>
+          <w:right w:val="nil"/>
+          <w:insideH w:val="nil"/>
+          <w:insideV w:val="nil"/>
+        </w:tcBorders>
+        <w:shd w:val="clear" w:color="auto" w:fill="C0C0C0" w:themeFill="text1" w:themeFillTint="3F"/>
+      </w:tcPr>
+    </w:tblStylePr>
+  </w:style>
 </w:styles>
 </file>
 
@@ -8886,6 +9007,109 @@
       </w:tcPr>
     </w:tblStylePr>
   </w:style>
+  <w:style w:type="table" w:styleId="LightShading">
+    <w:name w:val="Light Shading"/>
+    <w:basedOn w:val="TableNormal"/>
+    <w:uiPriority w:val="60"/>
+    <w:rsid w:val="00E05BC2"/>
+    <w:pPr>
+      <w:spacing w:after="0" w:line="240" w:lineRule="auto"/>
+    </w:pPr>
+    <w:rPr>
+      <w:color w:val="000000" w:themeColor="text1" w:themeShade="BF"/>
+    </w:rPr>
+    <w:tblPr>
+      <w:tblStyleRowBandSize w:val="1"/>
+      <w:tblStyleColBandSize w:val="1"/>
+      <w:tblInd w:w="0" w:type="dxa"/>
+      <w:tblBorders>
+        <w:top w:val="single" w:sz="8" w:space="0" w:color="000000" w:themeColor="text1"/>
+        <w:bottom w:val="single" w:sz="8" w:space="0" w:color="000000" w:themeColor="text1"/>
+      </w:tblBorders>
+      <w:tblCellMar>
+        <w:top w:w="0" w:type="dxa"/>
+        <w:left w:w="108" w:type="dxa"/>
+        <w:bottom w:w="0" w:type="dxa"/>
+        <w:right w:w="108" w:type="dxa"/>
+      </w:tblCellMar>
+    </w:tblPr>
+    <w:tblStylePr w:type="firstRow">
+      <w:pPr>
+        <w:spacing w:before="0" w:after="0" w:line="240" w:lineRule="auto"/>
+      </w:pPr>
+      <w:rPr>
+        <w:b/>
+        <w:bCs/>
+      </w:rPr>
+      <w:tblPr/>
+      <w:tcPr>
+        <w:tcBorders>
+          <w:top w:val="single" w:sz="8" w:space="0" w:color="000000" w:themeColor="text1"/>
+          <w:left w:val="nil"/>
+          <w:bottom w:val="single" w:sz="8" w:space="0" w:color="000000" w:themeColor="text1"/>
+          <w:right w:val="nil"/>
+          <w:insideH w:val="nil"/>
+          <w:insideV w:val="nil"/>
+        </w:tcBorders>
+      </w:tcPr>
+    </w:tblStylePr>
+    <w:tblStylePr w:type="lastRow">
+      <w:pPr>
+        <w:spacing w:before="0" w:after="0" w:line="240" w:lineRule="auto"/>
+      </w:pPr>
+      <w:rPr>
+        <w:b/>
+        <w:bCs/>
+      </w:rPr>
+      <w:tblPr/>
+      <w:tcPr>
+        <w:tcBorders>
+          <w:top w:val="single" w:sz="8" w:space="0" w:color="000000" w:themeColor="text1"/>
+          <w:left w:val="nil"/>
+          <w:bottom w:val="single" w:sz="8" w:space="0" w:color="000000" w:themeColor="text1"/>
+          <w:right w:val="nil"/>
+          <w:insideH w:val="nil"/>
+          <w:insideV w:val="nil"/>
+        </w:tcBorders>
+      </w:tcPr>
+    </w:tblStylePr>
+    <w:tblStylePr w:type="firstCol">
+      <w:rPr>
+        <w:b/>
+        <w:bCs/>
+      </w:rPr>
+    </w:tblStylePr>
+    <w:tblStylePr w:type="lastCol">
+      <w:rPr>
+        <w:b/>
+        <w:bCs/>
+      </w:rPr>
+    </w:tblStylePr>
+    <w:tblStylePr w:type="band1Vert">
+      <w:tblPr/>
+      <w:tcPr>
+        <w:tcBorders>
+          <w:left w:val="nil"/>
+          <w:right w:val="nil"/>
+          <w:insideH w:val="nil"/>
+          <w:insideV w:val="nil"/>
+        </w:tcBorders>
+        <w:shd w:val="clear" w:color="auto" w:fill="C0C0C0" w:themeFill="text1" w:themeFillTint="3F"/>
+      </w:tcPr>
+    </w:tblStylePr>
+    <w:tblStylePr w:type="band1Horz">
+      <w:tblPr/>
+      <w:tcPr>
+        <w:tcBorders>
+          <w:left w:val="nil"/>
+          <w:right w:val="nil"/>
+          <w:insideH w:val="nil"/>
+          <w:insideV w:val="nil"/>
+        </w:tcBorders>
+        <w:shd w:val="clear" w:color="auto" w:fill="C0C0C0" w:themeFill="text1" w:themeFillTint="3F"/>
+      </w:tcPr>
+    </w:tblStylePr>
+  </w:style>
 </w:styles>
 </file>
 
@@ -8984,36 +9208,6 @@
         </w:p>
       </w:docPartBody>
     </w:docPart>
-    <w:docPart>
-      <w:docPartPr>
-        <w:name w:val="7122AB43CDA242AD80E45B5FE460381B"/>
-        <w:category>
-          <w:name w:val="General"/>
-          <w:gallery w:val="placeholder"/>
-        </w:category>
-        <w:types>
-          <w:type w:val="bbPlcHdr"/>
-        </w:types>
-        <w:behaviors>
-          <w:behavior w:val="content"/>
-        </w:behaviors>
-        <w:guid w:val="{5DA2C8DE-E8AE-41AB-A654-DFA30C37B1E7}"/>
-      </w:docPartPr>
-      <w:docPartBody>
-        <w:p>
-          <w:pPr>
-            <w:pStyle w:val="7122AB43CDA242AD80E45B5FE460381B"/>
-          </w:pPr>
-          <w:r>
-            <w:rPr>
-              <w:b/>
-              <w:bCs/>
-            </w:rPr>
-            <w:t>[Pick the date]</w:t>
-          </w:r>
-        </w:p>
-      </w:docPartBody>
-    </w:docPart>
   </w:docParts>
 </w:glossaryDocument>
 </file>
@@ -9087,6 +9281,7 @@
   <w:rsids>
     <w:rsidRoot w:val="0064244C"/>
     <w:rsid w:val="003072A4"/>
+    <w:rsid w:val="003647C1"/>
     <w:rsid w:val="003D7B90"/>
     <w:rsid w:val="0064244C"/>
     <w:rsid w:val="00790E02"/>
@@ -9863,7 +10058,7 @@
 </file>
 
 <file path=customXml/itemProps2.xml><?xml version="1.0" encoding="utf-8"?>
-<ds:datastoreItem xmlns:ds="http://schemas.openxmlformats.org/officeDocument/2006/customXml" ds:itemID="{A9C078ED-EB8C-4CAE-9938-9B428233A736}">
+<ds:datastoreItem xmlns:ds="http://schemas.openxmlformats.org/officeDocument/2006/customXml" ds:itemID="{58C8717F-F099-444B-948C-B88013D8B527}">
   <ds:schemaRefs>
     <ds:schemaRef ds:uri="http://schemas.openxmlformats.org/officeDocument/2006/bibliography"/>
   </ds:schemaRefs>

</xml_diff>